<commit_message>
Added BMS APIs and colored functions that are not yet implimented
</commit_message>
<xml_diff>
--- a/Design_Docs/BlueMesh_API.docx
+++ b/Design_Docs/BlueMesh_API.docx
@@ -6,13 +6,8 @@
       <w:pPr>
         <w:pStyle w:val="Heading1"/>
       </w:pPr>
-      <w:proofErr w:type="spellStart"/>
-      <w:r>
-        <w:t>BlueMesh</w:t>
-      </w:r>
-      <w:proofErr w:type="spellEnd"/>
-      <w:r>
-        <w:t xml:space="preserve"> API</w:t>
+      <w:r>
+        <w:t>BlueMesh API</w:t>
       </w:r>
     </w:p>
     <w:p>
@@ -31,11 +26,9 @@
           <w:numId w:val="1"/>
         </w:numPr>
       </w:pPr>
-      <w:proofErr w:type="spellStart"/>
       <w:r>
         <w:t>BlueMeshService</w:t>
       </w:r>
-      <w:proofErr w:type="spellEnd"/>
     </w:p>
     <w:p>
       <w:pPr>
@@ -45,11 +38,9 @@
           <w:numId w:val="1"/>
         </w:numPr>
       </w:pPr>
-      <w:proofErr w:type="spellStart"/>
       <w:r>
         <w:t>ClientThread</w:t>
       </w:r>
-      <w:proofErr w:type="spellEnd"/>
     </w:p>
     <w:p>
       <w:pPr>
@@ -59,11 +50,9 @@
           <w:numId w:val="1"/>
         </w:numPr>
       </w:pPr>
-      <w:proofErr w:type="spellStart"/>
       <w:r>
         <w:t>ServerThread</w:t>
       </w:r>
-      <w:proofErr w:type="spellEnd"/>
     </w:p>
     <w:p>
       <w:pPr>
@@ -73,11 +62,9 @@
           <w:numId w:val="1"/>
         </w:numPr>
       </w:pPr>
-      <w:proofErr w:type="spellStart"/>
       <w:r>
         <w:t>RouterObject</w:t>
       </w:r>
-      <w:proofErr w:type="spellEnd"/>
     </w:p>
     <w:p>
       <w:pPr>
@@ -87,333 +74,393 @@
           <w:numId w:val="1"/>
         </w:numPr>
       </w:pPr>
-      <w:proofErr w:type="spellStart"/>
       <w:r>
         <w:t>ReadWriteThread</w:t>
       </w:r>
-      <w:proofErr w:type="spellEnd"/>
     </w:p>
     <w:p>
       <w:pPr>
         <w:pStyle w:val="Heading1"/>
       </w:pPr>
       <w:r>
-        <w:t>Function Prototyp</w:t>
-      </w:r>
+        <w:t>Function Prototypes:</w:t>
+      </w:r>
+    </w:p>
+    <w:p/>
+    <w:p>
+      <w:pPr>
+        <w:pStyle w:val="Heading2"/>
+      </w:pPr>
+      <w:r>
+        <w:t>BlueMeshService:</w:t>
+      </w:r>
+    </w:p>
+    <w:p/>
+    <w:p>
+      <w:pPr>
+        <w:rPr>
+          <w:color w:val="FF0000"/>
+        </w:rPr>
+      </w:pPr>
+      <w:r>
+        <w:rPr>
+          <w:color w:val="FF0000"/>
+        </w:rPr>
+        <w:t>Void BlueMeshService()</w:t>
+      </w:r>
+    </w:p>
+    <w:p>
+      <w:pPr>
+        <w:rPr>
+          <w:color w:val="FF0000"/>
+        </w:rPr>
+      </w:pPr>
+      <w:r>
+        <w:rPr>
+          <w:color w:val="FF0000"/>
+        </w:rPr>
+        <w:t>Int config()</w:t>
+      </w:r>
+    </w:p>
+    <w:p>
+      <w:pPr>
+        <w:rPr>
+          <w:color w:val="FF0000"/>
+        </w:rPr>
+      </w:pPr>
+      <w:r>
+        <w:rPr>
+          <w:color w:val="FF0000"/>
+        </w:rPr>
+        <w:t xml:space="preserve">Int </w:t>
+      </w:r>
+      <w:r>
+        <w:rPr>
+          <w:color w:val="FF0000"/>
+        </w:rPr>
+        <w:t>launch()</w:t>
+      </w:r>
+    </w:p>
+    <w:p>
+      <w:pPr>
+        <w:rPr>
+          <w:color w:val="FF0000"/>
+        </w:rPr>
+      </w:pPr>
+      <w:r>
+        <w:rPr>
+          <w:color w:val="FF0000"/>
+        </w:rPr>
+        <w:t>Int send(</w:t>
+      </w:r>
+      <w:r>
+        <w:rPr>
+          <w:color w:val="FF0000"/>
+        </w:rPr>
+        <w:t xml:space="preserve"> byte[] )</w:t>
+      </w:r>
+    </w:p>
+    <w:p>
+      <w:pPr>
+        <w:rPr>
+          <w:color w:val="FF0000"/>
+        </w:rPr>
+      </w:pPr>
+      <w:r>
+        <w:rPr>
+          <w:color w:val="FF0000"/>
+        </w:rPr>
+        <w:t>Byte[] pull()</w:t>
+      </w:r>
+    </w:p>
+    <w:p>
+      <w:pPr>
+        <w:rPr>
+          <w:color w:val="FF0000"/>
+        </w:rPr>
+      </w:pPr>
+      <w:r>
+        <w:rPr>
+          <w:color w:val="FF0000"/>
+        </w:rPr>
+        <w:t>Int disconnect()</w:t>
+      </w:r>
+    </w:p>
+    <w:p>
+      <w:pPr>
+        <w:rPr>
+          <w:color w:val="FF0000"/>
+        </w:rPr>
+      </w:pPr>
       <w:bookmarkStart w:id="0" w:name="_GoBack"/>
       <w:bookmarkEnd w:id="0"/>
-      <w:r>
-        <w:t>es:</w:t>
+    </w:p>
+    <w:p>
+      <w:pPr>
+        <w:pStyle w:val="Heading2"/>
+      </w:pPr>
+      <w:r>
+        <w:t>ClientThread:</w:t>
       </w:r>
     </w:p>
     <w:p/>
     <w:p>
+      <w:r>
+        <w:t>Void ClientThread( Handler, BluetoothAdapter, RouterObject )</w:t>
+      </w:r>
+    </w:p>
+    <w:p>
+      <w:r>
+        <w:t xml:space="preserve">Void </w:t>
+      </w:r>
+      <w:r>
+        <w:t>run()</w:t>
+      </w:r>
+    </w:p>
+    <w:p/>
+    <w:p>
       <w:pPr>
         <w:pStyle w:val="Heading2"/>
       </w:pPr>
-      <w:proofErr w:type="spellStart"/>
-      <w:r>
-        <w:t>BlueMeshService</w:t>
-      </w:r>
-      <w:proofErr w:type="spellEnd"/>
-      <w:r>
-        <w:t>:</w:t>
+      <w:r>
+        <w:t>ServerThread:</w:t>
       </w:r>
     </w:p>
     <w:p/>
     <w:p>
+      <w:r>
+        <w:t>Void ServerThread( Handler, BluetoothAdapter, RouterObject )</w:t>
+      </w:r>
+    </w:p>
+    <w:p>
+      <w:r>
+        <w:lastRenderedPageBreak/>
+        <w:t>Void run()</w:t>
+      </w:r>
+    </w:p>
+    <w:p/>
+    <w:p>
       <w:pPr>
         <w:pStyle w:val="Heading2"/>
       </w:pPr>
-      <w:proofErr w:type="spellStart"/>
-      <w:r>
-        <w:t>ClientThread</w:t>
-      </w:r>
-      <w:proofErr w:type="spellEnd"/>
-      <w:r>
-        <w:t>:</w:t>
+      <w:r>
+        <w:t>RouterObject:</w:t>
       </w:r>
     </w:p>
     <w:p/>
     <w:p>
-      <w:r>
-        <w:t xml:space="preserve">Void </w:t>
-      </w:r>
-      <w:proofErr w:type="spellStart"/>
-      <w:proofErr w:type="gramStart"/>
-      <w:r>
-        <w:t>ClientThread</w:t>
-      </w:r>
-      <w:proofErr w:type="spellEnd"/>
-      <w:r>
-        <w:t>(</w:t>
-      </w:r>
-      <w:proofErr w:type="gramEnd"/>
-      <w:r>
-        <w:t xml:space="preserve"> Handler, </w:t>
-      </w:r>
-      <w:proofErr w:type="spellStart"/>
-      <w:r>
-        <w:t>BluetoothAdapter</w:t>
-      </w:r>
-      <w:proofErr w:type="spellEnd"/>
-      <w:r>
-        <w:t xml:space="preserve">, </w:t>
-      </w:r>
-      <w:proofErr w:type="spellStart"/>
-      <w:r>
-        <w:t>RouterObject</w:t>
-      </w:r>
-      <w:proofErr w:type="spellEnd"/>
-      <w:r>
-        <w:t xml:space="preserve"> )</w:t>
-      </w:r>
-    </w:p>
-    <w:p>
-      <w:r>
-        <w:t xml:space="preserve">Void </w:t>
-      </w:r>
-      <w:proofErr w:type="gramStart"/>
-      <w:r>
-        <w:t>run()</w:t>
-      </w:r>
-      <w:proofErr w:type="gramEnd"/>
+      <w:pPr>
+        <w:rPr>
+          <w:color w:val="FF0000"/>
+        </w:rPr>
+      </w:pPr>
+      <w:r>
+        <w:rPr>
+          <w:color w:val="FF0000"/>
+        </w:rPr>
+        <w:t>Void RouterObject( Handler, BluetoothAdapter )</w:t>
+      </w:r>
+    </w:p>
+    <w:p>
+      <w:pPr>
+        <w:rPr>
+          <w:color w:val="FF0000"/>
+        </w:rPr>
+      </w:pPr>
+      <w:r>
+        <w:rPr>
+          <w:color w:val="FF0000"/>
+        </w:rPr>
+        <w:t>Int b</w:t>
+      </w:r>
+      <w:r>
+        <w:rPr>
+          <w:color w:val="FF0000"/>
+        </w:rPr>
+        <w:t xml:space="preserve">eginConnection( socket </w:t>
+      </w:r>
+      <w:r>
+        <w:rPr>
+          <w:color w:val="FF0000"/>
+        </w:rPr>
+        <w:t>)</w:t>
+      </w:r>
+    </w:p>
+    <w:p>
+      <w:pPr>
+        <w:rPr>
+          <w:color w:val="FF0000"/>
+        </w:rPr>
+      </w:pPr>
+      <w:r>
+        <w:rPr>
+          <w:color w:val="FF0000"/>
+        </w:rPr>
+        <w:t xml:space="preserve">Int </w:t>
+      </w:r>
+      <w:r>
+        <w:rPr>
+          <w:color w:val="FF0000"/>
+        </w:rPr>
+        <w:t>route</w:t>
+      </w:r>
+      <w:r>
+        <w:rPr>
+          <w:color w:val="FF0000"/>
+        </w:rPr>
+        <w:t>( byte[] )</w:t>
+      </w:r>
+    </w:p>
+    <w:p>
+      <w:pPr>
+        <w:rPr>
+          <w:color w:val="FF0000"/>
+        </w:rPr>
+      </w:pPr>
+      <w:r>
+        <w:rPr>
+          <w:color w:val="FF0000"/>
+        </w:rPr>
+        <w:t xml:space="preserve">Byte[] </w:t>
+      </w:r>
+      <w:r>
+        <w:rPr>
+          <w:color w:val="FF0000"/>
+        </w:rPr>
+        <w:t>getNextMessage</w:t>
+      </w:r>
+      <w:r>
+        <w:rPr>
+          <w:color w:val="FF0000"/>
+        </w:rPr>
+        <w:t>()</w:t>
+      </w:r>
+    </w:p>
+    <w:p>
+      <w:pPr>
+        <w:rPr>
+          <w:color w:val="FF0000"/>
+        </w:rPr>
+      </w:pPr>
+      <w:r>
+        <w:rPr>
+          <w:color w:val="FF0000"/>
+        </w:rPr>
+        <w:t>Int getDeviceState( device )</w:t>
+      </w:r>
+    </w:p>
+    <w:p>
+      <w:pPr>
+        <w:rPr>
+          <w:color w:val="FF0000"/>
+        </w:rPr>
+      </w:pPr>
+      <w:r>
+        <w:rPr>
+          <w:color w:val="FF0000"/>
+        </w:rPr>
+        <w:tab/>
+        <w:t>Used to get the state of a</w:t>
+      </w:r>
+      <w:r>
+        <w:rPr>
+          <w:color w:val="FF0000"/>
+        </w:rPr>
+        <w:t>nother</w:t>
+      </w:r>
+      <w:r>
+        <w:rPr>
+          <w:color w:val="FF0000"/>
+        </w:rPr>
+        <w:t xml:space="preserve"> device before attempting to connect to it.</w:t>
+      </w:r>
+    </w:p>
+    <w:p>
+      <w:pPr>
+        <w:rPr>
+          <w:color w:val="FF0000"/>
+        </w:rPr>
+      </w:pPr>
+      <w:r>
+        <w:rPr>
+          <w:color w:val="FF0000"/>
+        </w:rPr>
+        <w:t>Int stop()</w:t>
+      </w:r>
     </w:p>
     <w:p/>
     <w:p>
       <w:pPr>
         <w:pStyle w:val="Heading2"/>
       </w:pPr>
-      <w:proofErr w:type="spellStart"/>
-      <w:r>
-        <w:t>ServerThread</w:t>
-      </w:r>
-      <w:proofErr w:type="spellEnd"/>
-      <w:r>
-        <w:t>:</w:t>
+      <w:r>
+        <w:t>ReadWriteThread:</w:t>
       </w:r>
     </w:p>
     <w:p/>
     <w:p>
-      <w:r>
-        <w:t xml:space="preserve">Void </w:t>
-      </w:r>
-      <w:proofErr w:type="spellStart"/>
-      <w:proofErr w:type="gramStart"/>
-      <w:r>
-        <w:t>Server</w:t>
-      </w:r>
-      <w:r>
-        <w:t>Thread</w:t>
-      </w:r>
-      <w:proofErr w:type="spellEnd"/>
-      <w:r>
-        <w:t>(</w:t>
-      </w:r>
-      <w:proofErr w:type="gramEnd"/>
-      <w:r>
-        <w:t xml:space="preserve"> Handler, </w:t>
-      </w:r>
-      <w:proofErr w:type="spellStart"/>
-      <w:r>
-        <w:t>BluetoothAdapter</w:t>
-      </w:r>
-      <w:proofErr w:type="spellEnd"/>
-      <w:r>
-        <w:t xml:space="preserve">, </w:t>
-      </w:r>
-      <w:proofErr w:type="spellStart"/>
-      <w:r>
-        <w:t>RouterObject</w:t>
-      </w:r>
-      <w:proofErr w:type="spellEnd"/>
-      <w:r>
-        <w:t xml:space="preserve"> )</w:t>
-      </w:r>
-    </w:p>
-    <w:p>
-      <w:r>
-        <w:t xml:space="preserve">Void </w:t>
-      </w:r>
-      <w:proofErr w:type="gramStart"/>
-      <w:r>
-        <w:t>run()</w:t>
-      </w:r>
-      <w:proofErr w:type="gramEnd"/>
-    </w:p>
-    <w:p/>
-    <w:p>
-      <w:pPr>
-        <w:pStyle w:val="Heading2"/>
-      </w:pPr>
-      <w:proofErr w:type="spellStart"/>
-      <w:r>
-        <w:t>RouterObject</w:t>
-      </w:r>
-      <w:proofErr w:type="spellEnd"/>
-      <w:r>
-        <w:t>:</w:t>
-      </w:r>
-    </w:p>
-    <w:p/>
-    <w:p>
-      <w:proofErr w:type="spellStart"/>
-      <w:r>
-        <w:t>Int</w:t>
-      </w:r>
-      <w:proofErr w:type="spellEnd"/>
-      <w:r>
-        <w:t xml:space="preserve"> </w:t>
-      </w:r>
-      <w:proofErr w:type="spellStart"/>
-      <w:proofErr w:type="gramStart"/>
-      <w:r>
-        <w:t>BeginConnection</w:t>
-      </w:r>
-      <w:proofErr w:type="spellEnd"/>
-      <w:r>
-        <w:t>(</w:t>
-      </w:r>
-      <w:proofErr w:type="gramEnd"/>
-      <w:r>
-        <w:t xml:space="preserve"> socket, device )</w:t>
-      </w:r>
-    </w:p>
-    <w:p>
-      <w:proofErr w:type="spellStart"/>
-      <w:r>
-        <w:t>Int</w:t>
-      </w:r>
-      <w:proofErr w:type="spellEnd"/>
-      <w:r>
-        <w:t xml:space="preserve"> </w:t>
-      </w:r>
-      <w:proofErr w:type="spellStart"/>
-      <w:proofErr w:type="gramStart"/>
-      <w:r>
-        <w:t>WriteAll</w:t>
-      </w:r>
-      <w:proofErr w:type="spellEnd"/>
-      <w:r>
-        <w:t>(</w:t>
-      </w:r>
-      <w:proofErr w:type="gramEnd"/>
-      <w:r>
-        <w:t xml:space="preserve"> byte[] )</w:t>
-      </w:r>
-    </w:p>
-    <w:p>
-      <w:proofErr w:type="gramStart"/>
-      <w:r>
-        <w:t>Byte[</w:t>
-      </w:r>
-      <w:proofErr w:type="gramEnd"/>
-      <w:r>
-        <w:t xml:space="preserve">] </w:t>
-      </w:r>
-      <w:proofErr w:type="spellStart"/>
-      <w:r>
-        <w:t>GetUserMessage</w:t>
-      </w:r>
-      <w:proofErr w:type="spellEnd"/>
-      <w:r>
-        <w:t>()</w:t>
-      </w:r>
-    </w:p>
-    <w:p>
-      <w:r>
-        <w:lastRenderedPageBreak/>
-        <w:t xml:space="preserve">Void </w:t>
-      </w:r>
-      <w:proofErr w:type="spellStart"/>
-      <w:proofErr w:type="gramStart"/>
-      <w:r>
-        <w:t>RouterObject</w:t>
-      </w:r>
-      <w:proofErr w:type="spellEnd"/>
-      <w:r>
-        <w:t>(</w:t>
-      </w:r>
-      <w:proofErr w:type="gramEnd"/>
-      <w:r>
-        <w:t xml:space="preserve"> Handler, </w:t>
-      </w:r>
-      <w:proofErr w:type="spellStart"/>
-      <w:r>
-        <w:t>BluetoothAdapter</w:t>
-      </w:r>
-      <w:proofErr w:type="spellEnd"/>
-      <w:r>
-        <w:t xml:space="preserve"> )</w:t>
-      </w:r>
-    </w:p>
-    <w:p>
-      <w:proofErr w:type="spellStart"/>
-      <w:r>
-        <w:t>Int</w:t>
-      </w:r>
-      <w:proofErr w:type="spellEnd"/>
-      <w:r>
-        <w:t xml:space="preserve"> </w:t>
-      </w:r>
-      <w:proofErr w:type="gramStart"/>
-      <w:r>
-        <w:t>stop()</w:t>
-      </w:r>
-      <w:proofErr w:type="gramEnd"/>
-    </w:p>
-    <w:p/>
-    <w:p>
-      <w:pPr>
-        <w:pStyle w:val="Heading2"/>
-      </w:pPr>
-      <w:proofErr w:type="spellStart"/>
-      <w:r>
-        <w:t>ReadWriteThread</w:t>
-      </w:r>
-      <w:proofErr w:type="spellEnd"/>
-      <w:r>
-        <w:t>:</w:t>
-      </w:r>
-    </w:p>
-    <w:p/>
-    <w:p>
-      <w:r>
-        <w:t xml:space="preserve">Void </w:t>
-      </w:r>
-      <w:proofErr w:type="spellStart"/>
-      <w:proofErr w:type="gramStart"/>
-      <w:r>
-        <w:t>ReadWriteThread</w:t>
-      </w:r>
-      <w:proofErr w:type="spellEnd"/>
-      <w:r>
-        <w:t>(</w:t>
-      </w:r>
-      <w:proofErr w:type="gramEnd"/>
-      <w:r>
-        <w:t xml:space="preserve"> </w:t>
-      </w:r>
-      <w:proofErr w:type="spellStart"/>
-      <w:r>
-        <w:t>RouterObject</w:t>
-      </w:r>
-      <w:proofErr w:type="spellEnd"/>
-      <w:r>
-        <w:t>, socket, device )</w:t>
-      </w:r>
-    </w:p>
-    <w:p>
-      <w:r>
-        <w:t xml:space="preserve">Void </w:t>
-      </w:r>
-      <w:proofErr w:type="gramStart"/>
-      <w:r>
-        <w:t>run()</w:t>
-      </w:r>
-      <w:proofErr w:type="gramEnd"/>
-    </w:p>
-    <w:p/>
+      <w:pPr>
+        <w:rPr>
+          <w:color w:val="FF0000"/>
+        </w:rPr>
+      </w:pPr>
+      <w:r>
+        <w:rPr>
+          <w:color w:val="FF0000"/>
+        </w:rPr>
+        <w:t xml:space="preserve">Void ReadWriteThread( </w:t>
+      </w:r>
+      <w:r>
+        <w:rPr>
+          <w:color w:val="FF0000"/>
+        </w:rPr>
+        <w:t xml:space="preserve">RouterObject, socket </w:t>
+      </w:r>
+      <w:r>
+        <w:rPr>
+          <w:color w:val="FF0000"/>
+        </w:rPr>
+        <w:t>)</w:t>
+      </w:r>
+    </w:p>
+    <w:p>
+      <w:pPr>
+        <w:rPr>
+          <w:color w:val="FF0000"/>
+        </w:rPr>
+      </w:pPr>
+      <w:r>
+        <w:rPr>
+          <w:color w:val="FF0000"/>
+        </w:rPr>
+        <w:t>Void run()</w:t>
+      </w:r>
+    </w:p>
+    <w:p>
+      <w:pPr>
+        <w:rPr>
+          <w:color w:val="FF0000"/>
+        </w:rPr>
+      </w:pPr>
+      <w:r>
+        <w:rPr>
+          <w:color w:val="FF0000"/>
+        </w:rPr>
+        <w:t xml:space="preserve">Int </w:t>
+      </w:r>
+      <w:r>
+        <w:rPr>
+          <w:color w:val="FF0000"/>
+        </w:rPr>
+        <w:t>write( b</w:t>
+      </w:r>
+      <w:r>
+        <w:rPr>
+          <w:color w:val="FF0000"/>
+        </w:rPr>
+        <w:t>yte[] )</w:t>
+      </w:r>
+    </w:p>
     <w:sectPr>
       <w:pgSz w:w="12240" w:h="15840"/>
       <w:pgMar w:top="1440" w:right="1440" w:bottom="1440" w:left="1440" w:header="720" w:footer="720" w:gutter="0"/>

</xml_diff>

<commit_message>
Changed functions to implimented
</commit_message>
<xml_diff>
--- a/Design_Docs/BlueMesh_API.docx
+++ b/Design_Docs/BlueMesh_API.docx
@@ -6,8 +6,13 @@
       <w:pPr>
         <w:pStyle w:val="Heading1"/>
       </w:pPr>
-      <w:r>
-        <w:t>BlueMesh API</w:t>
+      <w:proofErr w:type="spellStart"/>
+      <w:r>
+        <w:t>BlueMesh</w:t>
+      </w:r>
+      <w:proofErr w:type="spellEnd"/>
+      <w:r>
+        <w:t xml:space="preserve"> API</w:t>
       </w:r>
     </w:p>
     <w:p>
@@ -26,9 +31,11 @@
           <w:numId w:val="1"/>
         </w:numPr>
       </w:pPr>
+      <w:proofErr w:type="spellStart"/>
       <w:r>
         <w:t>BlueMeshService</w:t>
       </w:r>
+      <w:proofErr w:type="spellEnd"/>
     </w:p>
     <w:p>
       <w:pPr>
@@ -38,9 +45,11 @@
           <w:numId w:val="1"/>
         </w:numPr>
       </w:pPr>
+      <w:proofErr w:type="spellStart"/>
       <w:r>
         <w:t>ClientThread</w:t>
       </w:r>
+      <w:proofErr w:type="spellEnd"/>
     </w:p>
     <w:p>
       <w:pPr>
@@ -50,9 +59,11 @@
           <w:numId w:val="1"/>
         </w:numPr>
       </w:pPr>
+      <w:proofErr w:type="spellStart"/>
       <w:r>
         <w:t>ServerThread</w:t>
       </w:r>
+      <w:proofErr w:type="spellEnd"/>
     </w:p>
     <w:p>
       <w:pPr>
@@ -62,9 +73,11 @@
           <w:numId w:val="1"/>
         </w:numPr>
       </w:pPr>
+      <w:proofErr w:type="spellStart"/>
       <w:r>
         <w:t>RouterObject</w:t>
       </w:r>
+      <w:proofErr w:type="spellEnd"/>
     </w:p>
     <w:p>
       <w:pPr>
@@ -74,9 +87,11 @@
           <w:numId w:val="1"/>
         </w:numPr>
       </w:pPr>
+      <w:proofErr w:type="spellStart"/>
       <w:r>
         <w:t>ReadWriteThread</w:t>
       </w:r>
+      <w:proofErr w:type="spellEnd"/>
     </w:p>
     <w:p>
       <w:pPr>
@@ -91,8 +106,13 @@
       <w:pPr>
         <w:pStyle w:val="Heading2"/>
       </w:pPr>
-      <w:r>
-        <w:t>BlueMeshService:</w:t>
+      <w:proofErr w:type="spellStart"/>
+      <w:r>
+        <w:t>BlueMeshService</w:t>
+      </w:r>
+      <w:proofErr w:type="spellEnd"/>
+      <w:r>
+        <w:t>:</w:t>
       </w:r>
     </w:p>
     <w:p/>
@@ -106,53 +126,119 @@
         <w:rPr>
           <w:color w:val="FF0000"/>
         </w:rPr>
-        <w:t>Void BlueMeshService()</w:t>
-      </w:r>
-    </w:p>
-    <w:p>
-      <w:pPr>
-        <w:rPr>
-          <w:color w:val="FF0000"/>
-        </w:rPr>
-      </w:pPr>
-      <w:r>
-        <w:rPr>
-          <w:color w:val="FF0000"/>
-        </w:rPr>
-        <w:t>Int config()</w:t>
-      </w:r>
-    </w:p>
-    <w:p>
-      <w:pPr>
-        <w:rPr>
-          <w:color w:val="FF0000"/>
-        </w:rPr>
-      </w:pPr>
-      <w:r>
-        <w:rPr>
-          <w:color w:val="FF0000"/>
-        </w:rPr>
-        <w:t xml:space="preserve">Int </w:t>
-      </w:r>
+        <w:t xml:space="preserve">Void </w:t>
+      </w:r>
+      <w:proofErr w:type="spellStart"/>
+      <w:proofErr w:type="gramStart"/>
+      <w:r>
+        <w:rPr>
+          <w:color w:val="FF0000"/>
+        </w:rPr>
+        <w:t>BlueMeshService</w:t>
+      </w:r>
+      <w:proofErr w:type="spellEnd"/>
+      <w:r>
+        <w:rPr>
+          <w:color w:val="FF0000"/>
+        </w:rPr>
+        <w:t>()</w:t>
+      </w:r>
+      <w:proofErr w:type="gramEnd"/>
+    </w:p>
+    <w:p>
+      <w:pPr>
+        <w:rPr>
+          <w:color w:val="FF0000"/>
+        </w:rPr>
+      </w:pPr>
+      <w:proofErr w:type="spellStart"/>
+      <w:r>
+        <w:rPr>
+          <w:color w:val="FF0000"/>
+        </w:rPr>
+        <w:t>Int</w:t>
+      </w:r>
+      <w:proofErr w:type="spellEnd"/>
+      <w:r>
+        <w:rPr>
+          <w:color w:val="FF0000"/>
+        </w:rPr>
+        <w:t xml:space="preserve"> </w:t>
+      </w:r>
+      <w:proofErr w:type="spellStart"/>
+      <w:proofErr w:type="gramStart"/>
+      <w:r>
+        <w:rPr>
+          <w:color w:val="FF0000"/>
+        </w:rPr>
+        <w:t>config</w:t>
+      </w:r>
+      <w:proofErr w:type="spellEnd"/>
+      <w:r>
+        <w:rPr>
+          <w:color w:val="FF0000"/>
+        </w:rPr>
+        <w:t>()</w:t>
+      </w:r>
+      <w:proofErr w:type="gramEnd"/>
+    </w:p>
+    <w:p>
+      <w:pPr>
+        <w:rPr>
+          <w:color w:val="FF0000"/>
+        </w:rPr>
+      </w:pPr>
+      <w:proofErr w:type="spellStart"/>
+      <w:r>
+        <w:rPr>
+          <w:color w:val="FF0000"/>
+        </w:rPr>
+        <w:t>Int</w:t>
+      </w:r>
+      <w:proofErr w:type="spellEnd"/>
+      <w:r>
+        <w:rPr>
+          <w:color w:val="FF0000"/>
+        </w:rPr>
+        <w:t xml:space="preserve"> </w:t>
+      </w:r>
+      <w:proofErr w:type="gramStart"/>
       <w:r>
         <w:rPr>
           <w:color w:val="FF0000"/>
         </w:rPr>
         <w:t>launch()</w:t>
       </w:r>
-    </w:p>
-    <w:p>
-      <w:pPr>
-        <w:rPr>
-          <w:color w:val="FF0000"/>
-        </w:rPr>
-      </w:pPr>
-      <w:r>
-        <w:rPr>
-          <w:color w:val="FF0000"/>
-        </w:rPr>
-        <w:t>Int send(</w:t>
-      </w:r>
+      <w:proofErr w:type="gramEnd"/>
+    </w:p>
+    <w:p>
+      <w:pPr>
+        <w:rPr>
+          <w:color w:val="FF0000"/>
+        </w:rPr>
+      </w:pPr>
+      <w:proofErr w:type="spellStart"/>
+      <w:r>
+        <w:rPr>
+          <w:color w:val="FF0000"/>
+        </w:rPr>
+        <w:t>Int</w:t>
+      </w:r>
+      <w:proofErr w:type="spellEnd"/>
+      <w:r>
+        <w:rPr>
+          <w:color w:val="FF0000"/>
+        </w:rPr>
+        <w:t xml:space="preserve"> </w:t>
+      </w:r>
+      <w:proofErr w:type="gramStart"/>
+      <w:r>
+        <w:rPr>
+          <w:color w:val="FF0000"/>
+        </w:rPr>
+        <w:t>send(</w:t>
+      </w:r>
+      <w:proofErr w:type="gramEnd"/>
       <w:r>
         <w:rPr>
           <w:color w:val="FF0000"/>
@@ -166,300 +252,428 @@
           <w:color w:val="FF0000"/>
         </w:rPr>
       </w:pPr>
-      <w:r>
-        <w:rPr>
-          <w:color w:val="FF0000"/>
-        </w:rPr>
-        <w:t>Byte[] pull()</w:t>
-      </w:r>
-    </w:p>
-    <w:p>
-      <w:pPr>
-        <w:rPr>
-          <w:color w:val="FF0000"/>
-        </w:rPr>
-      </w:pPr>
-      <w:r>
-        <w:rPr>
-          <w:color w:val="FF0000"/>
-        </w:rPr>
-        <w:t>Int disconnect()</w:t>
-      </w:r>
-    </w:p>
-    <w:p>
-      <w:pPr>
-        <w:rPr>
-          <w:color w:val="FF0000"/>
-        </w:rPr>
-      </w:pPr>
+      <w:proofErr w:type="gramStart"/>
+      <w:r>
+        <w:rPr>
+          <w:color w:val="FF0000"/>
+        </w:rPr>
+        <w:t>Byte[</w:t>
+      </w:r>
+      <w:proofErr w:type="gramEnd"/>
+      <w:r>
+        <w:rPr>
+          <w:color w:val="FF0000"/>
+        </w:rPr>
+        <w:t>] pull()</w:t>
+      </w:r>
+    </w:p>
+    <w:p>
+      <w:pPr>
+        <w:rPr>
+          <w:color w:val="FF0000"/>
+        </w:rPr>
+      </w:pPr>
+      <w:proofErr w:type="spellStart"/>
+      <w:r>
+        <w:rPr>
+          <w:color w:val="FF0000"/>
+        </w:rPr>
+        <w:t>Int</w:t>
+      </w:r>
+      <w:proofErr w:type="spellEnd"/>
+      <w:r>
+        <w:rPr>
+          <w:color w:val="FF0000"/>
+        </w:rPr>
+        <w:t xml:space="preserve"> </w:t>
+      </w:r>
+      <w:proofErr w:type="gramStart"/>
+      <w:r>
+        <w:rPr>
+          <w:color w:val="FF0000"/>
+        </w:rPr>
+        <w:t>disconnect()</w:t>
+      </w:r>
+      <w:proofErr w:type="gramEnd"/>
+    </w:p>
+    <w:p>
+      <w:pPr>
+        <w:rPr>
+          <w:color w:val="FF0000"/>
+        </w:rPr>
+      </w:pPr>
+    </w:p>
+    <w:p>
+      <w:pPr>
+        <w:pStyle w:val="Heading2"/>
+      </w:pPr>
+      <w:proofErr w:type="spellStart"/>
+      <w:r>
+        <w:t>ClientThread</w:t>
+      </w:r>
+      <w:proofErr w:type="spellEnd"/>
+      <w:r>
+        <w:t>:</w:t>
+      </w:r>
+    </w:p>
+    <w:p/>
+    <w:p>
+      <w:r>
+        <w:t xml:space="preserve">Void </w:t>
+      </w:r>
+      <w:proofErr w:type="spellStart"/>
+      <w:proofErr w:type="gramStart"/>
+      <w:r>
+        <w:t>ClientThread</w:t>
+      </w:r>
+      <w:proofErr w:type="spellEnd"/>
+      <w:r>
+        <w:t>(</w:t>
+      </w:r>
+      <w:proofErr w:type="gramEnd"/>
+      <w:r>
+        <w:t xml:space="preserve"> Handler, </w:t>
+      </w:r>
+      <w:proofErr w:type="spellStart"/>
+      <w:r>
+        <w:t>BluetoothAdapter</w:t>
+      </w:r>
+      <w:proofErr w:type="spellEnd"/>
+      <w:r>
+        <w:t xml:space="preserve">, </w:t>
+      </w:r>
+      <w:proofErr w:type="spellStart"/>
+      <w:r>
+        <w:t>RouterObject</w:t>
+      </w:r>
+      <w:proofErr w:type="spellEnd"/>
+      <w:r>
+        <w:t xml:space="preserve"> )</w:t>
+      </w:r>
+    </w:p>
+    <w:p>
+      <w:r>
+        <w:t xml:space="preserve">Void </w:t>
+      </w:r>
+      <w:proofErr w:type="gramStart"/>
+      <w:r>
+        <w:t>run()</w:t>
+      </w:r>
+      <w:proofErr w:type="gramEnd"/>
+    </w:p>
+    <w:p/>
+    <w:p>
+      <w:pPr>
+        <w:pStyle w:val="Heading2"/>
+      </w:pPr>
+      <w:proofErr w:type="spellStart"/>
+      <w:r>
+        <w:t>ServerThread</w:t>
+      </w:r>
+      <w:proofErr w:type="spellEnd"/>
+      <w:r>
+        <w:t>:</w:t>
+      </w:r>
+    </w:p>
+    <w:p/>
+    <w:p>
+      <w:r>
+        <w:t xml:space="preserve">Void </w:t>
+      </w:r>
+      <w:proofErr w:type="spellStart"/>
+      <w:proofErr w:type="gramStart"/>
+      <w:r>
+        <w:t>ServerThread</w:t>
+      </w:r>
+      <w:proofErr w:type="spellEnd"/>
+      <w:r>
+        <w:t>(</w:t>
+      </w:r>
+      <w:proofErr w:type="gramEnd"/>
+      <w:r>
+        <w:t xml:space="preserve"> Handler, </w:t>
+      </w:r>
+      <w:proofErr w:type="spellStart"/>
+      <w:r>
+        <w:t>BluetoothAdapter</w:t>
+      </w:r>
+      <w:proofErr w:type="spellEnd"/>
+      <w:r>
+        <w:t xml:space="preserve">, </w:t>
+      </w:r>
+      <w:proofErr w:type="spellStart"/>
+      <w:r>
+        <w:t>RouterObject</w:t>
+      </w:r>
+      <w:proofErr w:type="spellEnd"/>
+      <w:r>
+        <w:t xml:space="preserve"> )</w:t>
+      </w:r>
+    </w:p>
+    <w:p>
+      <w:r>
+        <w:lastRenderedPageBreak/>
+        <w:t xml:space="preserve">Void </w:t>
+      </w:r>
+      <w:proofErr w:type="gramStart"/>
+      <w:r>
+        <w:t>run()</w:t>
+      </w:r>
+      <w:proofErr w:type="gramEnd"/>
+    </w:p>
+    <w:p/>
+    <w:p>
+      <w:pPr>
+        <w:pStyle w:val="Heading2"/>
+      </w:pPr>
+      <w:proofErr w:type="spellStart"/>
+      <w:r>
+        <w:t>RouterObject</w:t>
+      </w:r>
+      <w:proofErr w:type="spellEnd"/>
+      <w:r>
+        <w:t>:</w:t>
+      </w:r>
+    </w:p>
+    <w:p/>
+    <w:p>
+      <w:r>
+        <w:t xml:space="preserve">Void </w:t>
+      </w:r>
+      <w:proofErr w:type="spellStart"/>
+      <w:proofErr w:type="gramStart"/>
+      <w:r>
+        <w:t>RouterObject</w:t>
+      </w:r>
+      <w:proofErr w:type="spellEnd"/>
+      <w:r>
+        <w:t>(</w:t>
+      </w:r>
+      <w:proofErr w:type="gramEnd"/>
+      <w:r>
+        <w:t xml:space="preserve"> Handler, </w:t>
+      </w:r>
+      <w:proofErr w:type="spellStart"/>
+      <w:r>
+        <w:t>BluetoothAdapter</w:t>
+      </w:r>
+      <w:proofErr w:type="spellEnd"/>
+      <w:r>
+        <w:t xml:space="preserve"> )</w:t>
+      </w:r>
+    </w:p>
+    <w:p>
+      <w:proofErr w:type="spellStart"/>
+      <w:r>
+        <w:t>Int</w:t>
+      </w:r>
+      <w:proofErr w:type="spellEnd"/>
+      <w:r>
+        <w:t xml:space="preserve"> </w:t>
+      </w:r>
+      <w:proofErr w:type="spellStart"/>
+      <w:proofErr w:type="gramStart"/>
+      <w:r>
+        <w:t>b</w:t>
+      </w:r>
+      <w:r>
+        <w:t>eginConnection</w:t>
+      </w:r>
+      <w:proofErr w:type="spellEnd"/>
+      <w:r>
+        <w:t>(</w:t>
+      </w:r>
+      <w:proofErr w:type="gramEnd"/>
+      <w:r>
+        <w:t xml:space="preserve"> socket </w:t>
+      </w:r>
+      <w:r>
+        <w:t>)</w:t>
+      </w:r>
+    </w:p>
+    <w:p>
+      <w:proofErr w:type="spellStart"/>
+      <w:r>
+        <w:t>Int</w:t>
+      </w:r>
+      <w:proofErr w:type="spellEnd"/>
+      <w:r>
+        <w:t xml:space="preserve"> </w:t>
+      </w:r>
+      <w:proofErr w:type="gramStart"/>
+      <w:r>
+        <w:t>route</w:t>
+      </w:r>
+      <w:r>
+        <w:t>(</w:t>
+      </w:r>
+      <w:proofErr w:type="gramEnd"/>
+      <w:r>
+        <w:t xml:space="preserve"> byte[] )</w:t>
+      </w:r>
+    </w:p>
+    <w:p>
+      <w:proofErr w:type="gramStart"/>
+      <w:r>
+        <w:t>Byte[</w:t>
+      </w:r>
+      <w:proofErr w:type="gramEnd"/>
+      <w:r>
+        <w:t xml:space="preserve">] </w:t>
+      </w:r>
+      <w:proofErr w:type="spellStart"/>
+      <w:r>
+        <w:t>getNextMessage</w:t>
+      </w:r>
+      <w:proofErr w:type="spellEnd"/>
+      <w:r>
+        <w:t>()</w:t>
+      </w:r>
+    </w:p>
+    <w:p>
+      <w:proofErr w:type="spellStart"/>
+      <w:r>
+        <w:t>Int</w:t>
+      </w:r>
+      <w:proofErr w:type="spellEnd"/>
+      <w:r>
+        <w:t xml:space="preserve"> </w:t>
+      </w:r>
+      <w:proofErr w:type="spellStart"/>
+      <w:proofErr w:type="gramStart"/>
+      <w:r>
+        <w:t>getDeviceState</w:t>
+      </w:r>
+      <w:proofErr w:type="spellEnd"/>
+      <w:r>
+        <w:t>(</w:t>
+      </w:r>
+      <w:proofErr w:type="gramEnd"/>
+      <w:r>
+        <w:t xml:space="preserve"> device )</w:t>
+      </w:r>
+    </w:p>
+    <w:p>
+      <w:r>
+        <w:tab/>
+      </w:r>
+      <w:proofErr w:type="gramStart"/>
+      <w:r>
+        <w:t>Used to get the state of a</w:t>
+      </w:r>
+      <w:r>
+        <w:t>nother</w:t>
+      </w:r>
+      <w:r>
+        <w:t xml:space="preserve"> device before attempting to connect to it.</w:t>
+      </w:r>
+      <w:proofErr w:type="gramEnd"/>
+    </w:p>
+    <w:p>
+      <w:pPr>
+        <w:rPr>
+          <w:color w:val="FF0000"/>
+        </w:rPr>
+      </w:pPr>
+      <w:proofErr w:type="spellStart"/>
+      <w:r>
+        <w:rPr>
+          <w:color w:val="FF0000"/>
+        </w:rPr>
+        <w:t>Int</w:t>
+      </w:r>
+      <w:proofErr w:type="spellEnd"/>
+      <w:r>
+        <w:rPr>
+          <w:color w:val="FF0000"/>
+        </w:rPr>
+        <w:t xml:space="preserve"> </w:t>
+      </w:r>
+      <w:proofErr w:type="gramStart"/>
+      <w:r>
+        <w:rPr>
+          <w:color w:val="FF0000"/>
+        </w:rPr>
+        <w:t>stop()</w:t>
+      </w:r>
+      <w:proofErr w:type="gramEnd"/>
+    </w:p>
+    <w:p/>
+    <w:p>
+      <w:pPr>
+        <w:pStyle w:val="Heading2"/>
+      </w:pPr>
+      <w:proofErr w:type="spellStart"/>
+      <w:r>
+        <w:t>ReadWriteThread</w:t>
+      </w:r>
+      <w:proofErr w:type="spellEnd"/>
+      <w:r>
+        <w:t>:</w:t>
+      </w:r>
+    </w:p>
+    <w:p/>
+    <w:p>
+      <w:r>
+        <w:t xml:space="preserve">Void </w:t>
+      </w:r>
+      <w:proofErr w:type="spellStart"/>
+      <w:proofErr w:type="gramStart"/>
+      <w:r>
+        <w:t>ReadWriteThread</w:t>
+      </w:r>
+      <w:proofErr w:type="spellEnd"/>
+      <w:r>
+        <w:t>(</w:t>
+      </w:r>
+      <w:proofErr w:type="gramEnd"/>
+      <w:r>
+        <w:t xml:space="preserve"> </w:t>
+      </w:r>
+      <w:proofErr w:type="spellStart"/>
+      <w:r>
+        <w:t>RouterObject</w:t>
+      </w:r>
+      <w:proofErr w:type="spellEnd"/>
+      <w:r>
+        <w:t xml:space="preserve">, socket </w:t>
+      </w:r>
+      <w:r>
+        <w:t>)</w:t>
+      </w:r>
+    </w:p>
+    <w:p>
+      <w:r>
+        <w:t xml:space="preserve">Void </w:t>
+      </w:r>
+      <w:proofErr w:type="gramStart"/>
+      <w:r>
+        <w:t>run()</w:t>
+      </w:r>
+      <w:proofErr w:type="gramEnd"/>
+    </w:p>
+    <w:p>
+      <w:proofErr w:type="spellStart"/>
+      <w:r>
+        <w:t>Int</w:t>
+      </w:r>
+      <w:proofErr w:type="spellEnd"/>
+      <w:r>
+        <w:t xml:space="preserve"> </w:t>
+      </w:r>
+      <w:proofErr w:type="gramStart"/>
+      <w:r>
+        <w:t>write(</w:t>
+      </w:r>
+      <w:proofErr w:type="gramEnd"/>
+      <w:r>
+        <w:t xml:space="preserve"> b</w:t>
+      </w:r>
+      <w:r>
+        <w:t>yte[] )</w:t>
+      </w:r>
       <w:bookmarkStart w:id="0" w:name="_GoBack"/>
       <w:bookmarkEnd w:id="0"/>
-    </w:p>
-    <w:p>
-      <w:pPr>
-        <w:pStyle w:val="Heading2"/>
-      </w:pPr>
-      <w:r>
-        <w:t>ClientThread:</w:t>
-      </w:r>
-    </w:p>
-    <w:p/>
-    <w:p>
-      <w:r>
-        <w:t>Void ClientThread( Handler, BluetoothAdapter, RouterObject )</w:t>
-      </w:r>
-    </w:p>
-    <w:p>
-      <w:r>
-        <w:t xml:space="preserve">Void </w:t>
-      </w:r>
-      <w:r>
-        <w:t>run()</w:t>
-      </w:r>
-    </w:p>
-    <w:p/>
-    <w:p>
-      <w:pPr>
-        <w:pStyle w:val="Heading2"/>
-      </w:pPr>
-      <w:r>
-        <w:t>ServerThread:</w:t>
-      </w:r>
-    </w:p>
-    <w:p/>
-    <w:p>
-      <w:r>
-        <w:t>Void ServerThread( Handler, BluetoothAdapter, RouterObject )</w:t>
-      </w:r>
-    </w:p>
-    <w:p>
-      <w:r>
-        <w:lastRenderedPageBreak/>
-        <w:t>Void run()</w:t>
-      </w:r>
-    </w:p>
-    <w:p/>
-    <w:p>
-      <w:pPr>
-        <w:pStyle w:val="Heading2"/>
-      </w:pPr>
-      <w:r>
-        <w:t>RouterObject:</w:t>
-      </w:r>
-    </w:p>
-    <w:p/>
-    <w:p>
-      <w:pPr>
-        <w:rPr>
-          <w:color w:val="FF0000"/>
-        </w:rPr>
-      </w:pPr>
-      <w:r>
-        <w:rPr>
-          <w:color w:val="FF0000"/>
-        </w:rPr>
-        <w:t>Void RouterObject( Handler, BluetoothAdapter )</w:t>
-      </w:r>
-    </w:p>
-    <w:p>
-      <w:pPr>
-        <w:rPr>
-          <w:color w:val="FF0000"/>
-        </w:rPr>
-      </w:pPr>
-      <w:r>
-        <w:rPr>
-          <w:color w:val="FF0000"/>
-        </w:rPr>
-        <w:t>Int b</w:t>
-      </w:r>
-      <w:r>
-        <w:rPr>
-          <w:color w:val="FF0000"/>
-        </w:rPr>
-        <w:t xml:space="preserve">eginConnection( socket </w:t>
-      </w:r>
-      <w:r>
-        <w:rPr>
-          <w:color w:val="FF0000"/>
-        </w:rPr>
-        <w:t>)</w:t>
-      </w:r>
-    </w:p>
-    <w:p>
-      <w:pPr>
-        <w:rPr>
-          <w:color w:val="FF0000"/>
-        </w:rPr>
-      </w:pPr>
-      <w:r>
-        <w:rPr>
-          <w:color w:val="FF0000"/>
-        </w:rPr>
-        <w:t xml:space="preserve">Int </w:t>
-      </w:r>
-      <w:r>
-        <w:rPr>
-          <w:color w:val="FF0000"/>
-        </w:rPr>
-        <w:t>route</w:t>
-      </w:r>
-      <w:r>
-        <w:rPr>
-          <w:color w:val="FF0000"/>
-        </w:rPr>
-        <w:t>( byte[] )</w:t>
-      </w:r>
-    </w:p>
-    <w:p>
-      <w:pPr>
-        <w:rPr>
-          <w:color w:val="FF0000"/>
-        </w:rPr>
-      </w:pPr>
-      <w:r>
-        <w:rPr>
-          <w:color w:val="FF0000"/>
-        </w:rPr>
-        <w:t xml:space="preserve">Byte[] </w:t>
-      </w:r>
-      <w:r>
-        <w:rPr>
-          <w:color w:val="FF0000"/>
-        </w:rPr>
-        <w:t>getNextMessage</w:t>
-      </w:r>
-      <w:r>
-        <w:rPr>
-          <w:color w:val="FF0000"/>
-        </w:rPr>
-        <w:t>()</w:t>
-      </w:r>
-    </w:p>
-    <w:p>
-      <w:pPr>
-        <w:rPr>
-          <w:color w:val="FF0000"/>
-        </w:rPr>
-      </w:pPr>
-      <w:r>
-        <w:rPr>
-          <w:color w:val="FF0000"/>
-        </w:rPr>
-        <w:t>Int getDeviceState( device )</w:t>
-      </w:r>
-    </w:p>
-    <w:p>
-      <w:pPr>
-        <w:rPr>
-          <w:color w:val="FF0000"/>
-        </w:rPr>
-      </w:pPr>
-      <w:r>
-        <w:rPr>
-          <w:color w:val="FF0000"/>
-        </w:rPr>
-        <w:tab/>
-        <w:t>Used to get the state of a</w:t>
-      </w:r>
-      <w:r>
-        <w:rPr>
-          <w:color w:val="FF0000"/>
-        </w:rPr>
-        <w:t>nother</w:t>
-      </w:r>
-      <w:r>
-        <w:rPr>
-          <w:color w:val="FF0000"/>
-        </w:rPr>
-        <w:t xml:space="preserve"> device before attempting to connect to it.</w:t>
-      </w:r>
-    </w:p>
-    <w:p>
-      <w:pPr>
-        <w:rPr>
-          <w:color w:val="FF0000"/>
-        </w:rPr>
-      </w:pPr>
-      <w:r>
-        <w:rPr>
-          <w:color w:val="FF0000"/>
-        </w:rPr>
-        <w:t>Int stop()</w:t>
-      </w:r>
-    </w:p>
-    <w:p/>
-    <w:p>
-      <w:pPr>
-        <w:pStyle w:val="Heading2"/>
-      </w:pPr>
-      <w:r>
-        <w:t>ReadWriteThread:</w:t>
-      </w:r>
-    </w:p>
-    <w:p/>
-    <w:p>
-      <w:pPr>
-        <w:rPr>
-          <w:color w:val="FF0000"/>
-        </w:rPr>
-      </w:pPr>
-      <w:r>
-        <w:rPr>
-          <w:color w:val="FF0000"/>
-        </w:rPr>
-        <w:t xml:space="preserve">Void ReadWriteThread( </w:t>
-      </w:r>
-      <w:r>
-        <w:rPr>
-          <w:color w:val="FF0000"/>
-        </w:rPr>
-        <w:t xml:space="preserve">RouterObject, socket </w:t>
-      </w:r>
-      <w:r>
-        <w:rPr>
-          <w:color w:val="FF0000"/>
-        </w:rPr>
-        <w:t>)</w:t>
-      </w:r>
-    </w:p>
-    <w:p>
-      <w:pPr>
-        <w:rPr>
-          <w:color w:val="FF0000"/>
-        </w:rPr>
-      </w:pPr>
-      <w:r>
-        <w:rPr>
-          <w:color w:val="FF0000"/>
-        </w:rPr>
-        <w:t>Void run()</w:t>
-      </w:r>
-    </w:p>
-    <w:p>
-      <w:pPr>
-        <w:rPr>
-          <w:color w:val="FF0000"/>
-        </w:rPr>
-      </w:pPr>
-      <w:r>
-        <w:rPr>
-          <w:color w:val="FF0000"/>
-        </w:rPr>
-        <w:t xml:space="preserve">Int </w:t>
-      </w:r>
-      <w:r>
-        <w:rPr>
-          <w:color w:val="FF0000"/>
-        </w:rPr>
-        <w:t>write( b</w:t>
-      </w:r>
-      <w:r>
-        <w:rPr>
-          <w:color w:val="FF0000"/>
-        </w:rPr>
-        <w:t>yte[] )</w:t>
-      </w:r>
     </w:p>
     <w:sectPr>
       <w:pgSz w:w="12240" w:h="15840"/>

</xml_diff>